<commit_message>
Se añadio la funcionalidad de cerrar
</commit_message>
<xml_diff>
--- a/Lab05/Lab05.docx
+++ b/Lab05/Lab05.docx
@@ -1294,6 +1294,65 @@
     <w:p>
       <w:pPr>
         <w:pStyle w:val="Prrafodelista"/>
+        <w:jc w:val="both"/>
+        <w:rPr>
+          <w:lang w:val="es-CO"/>
+        </w:rPr>
+      </w:pPr>
+    </w:p>
+    <w:p>
+      <w:pPr>
+        <w:pStyle w:val="Prrafodelista"/>
+        <w:jc w:val="both"/>
+        <w:rPr>
+          <w:lang w:val="es-CO"/>
+        </w:rPr>
+      </w:pPr>
+      <w:r>
+        <w:rPr>
+          <w:noProof/>
+          <w:lang w:val="es-CO" w:eastAsia="es-CO"/>
+        </w:rPr>
+        <w:drawing>
+          <wp:inline distT="0" distB="0" distL="0" distR="0" wp14:anchorId="2EEDEC68" wp14:editId="74EE9764">
+            <wp:extent cx="4810125" cy="923925"/>
+            <wp:effectExtent l="0" t="0" r="9525" b="9525"/>
+            <wp:docPr id="9" name="Imagen 9"/>
+            <wp:cNvGraphicFramePr>
+              <a:graphicFrameLocks xmlns:a="http://schemas.openxmlformats.org/drawingml/2006/main" noChangeAspect="1"/>
+            </wp:cNvGraphicFramePr>
+            <a:graphic xmlns:a="http://schemas.openxmlformats.org/drawingml/2006/main">
+              <a:graphicData uri="http://schemas.openxmlformats.org/drawingml/2006/picture">
+                <pic:pic xmlns:pic="http://schemas.openxmlformats.org/drawingml/2006/picture">
+                  <pic:nvPicPr>
+                    <pic:cNvPr id="1" name=""/>
+                    <pic:cNvPicPr/>
+                  </pic:nvPicPr>
+                  <pic:blipFill>
+                    <a:blip r:embed="rId13"/>
+                    <a:stretch>
+                      <a:fillRect/>
+                    </a:stretch>
+                  </pic:blipFill>
+                  <pic:spPr>
+                    <a:xfrm>
+                      <a:off x="0" y="0"/>
+                      <a:ext cx="4810125" cy="923925"/>
+                    </a:xfrm>
+                    <a:prstGeom prst="rect">
+                      <a:avLst/>
+                    </a:prstGeom>
+                  </pic:spPr>
+                </pic:pic>
+              </a:graphicData>
+            </a:graphic>
+          </wp:inline>
+        </w:drawing>
+      </w:r>
+    </w:p>
+    <w:p>
+      <w:pPr>
+        <w:pStyle w:val="Prrafodelista"/>
         <w:numPr>
           <w:ilvl w:val="0"/>
           <w:numId w:val="3"/>
@@ -1307,6 +1366,7 @@
         <w:rPr>
           <w:lang w:val="es-CO"/>
         </w:rPr>
+        <w:lastRenderedPageBreak/>
         <w:t>Construya la forma del menú propuesto en su diseño de interfaz (</w:t>
       </w:r>
       <w:proofErr w:type="spellStart"/>
@@ -1337,6 +1397,74 @@
         </w:rPr>
         <w:t xml:space="preserve">). Ejecuten. Capturen la pantalla. </w:t>
       </w:r>
+    </w:p>
+    <w:p>
+      <w:pPr>
+        <w:pStyle w:val="Prrafodelista"/>
+        <w:jc w:val="both"/>
+        <w:rPr>
+          <w:lang w:val="es-CO"/>
+        </w:rPr>
+      </w:pPr>
+    </w:p>
+    <w:p>
+      <w:pPr>
+        <w:pStyle w:val="Prrafodelista"/>
+        <w:jc w:val="both"/>
+        <w:rPr>
+          <w:lang w:val="es-CO"/>
+        </w:rPr>
+      </w:pPr>
+      <w:r>
+        <w:rPr>
+          <w:noProof/>
+          <w:lang w:val="es-CO" w:eastAsia="es-CO"/>
+        </w:rPr>
+        <w:drawing>
+          <wp:inline distT="0" distB="0" distL="0" distR="0" wp14:anchorId="01D287AA" wp14:editId="7FF5AAFD">
+            <wp:extent cx="5612130" cy="3166745"/>
+            <wp:effectExtent l="0" t="0" r="7620" b="0"/>
+            <wp:docPr id="10" name="Imagen 10"/>
+            <wp:cNvGraphicFramePr>
+              <a:graphicFrameLocks xmlns:a="http://schemas.openxmlformats.org/drawingml/2006/main" noChangeAspect="1"/>
+            </wp:cNvGraphicFramePr>
+            <a:graphic xmlns:a="http://schemas.openxmlformats.org/drawingml/2006/main">
+              <a:graphicData uri="http://schemas.openxmlformats.org/drawingml/2006/picture">
+                <pic:pic xmlns:pic="http://schemas.openxmlformats.org/drawingml/2006/picture">
+                  <pic:nvPicPr>
+                    <pic:cNvPr id="1" name=""/>
+                    <pic:cNvPicPr/>
+                  </pic:nvPicPr>
+                  <pic:blipFill>
+                    <a:blip r:embed="rId14"/>
+                    <a:stretch>
+                      <a:fillRect/>
+                    </a:stretch>
+                  </pic:blipFill>
+                  <pic:spPr>
+                    <a:xfrm>
+                      <a:off x="0" y="0"/>
+                      <a:ext cx="5612130" cy="3166745"/>
+                    </a:xfrm>
+                    <a:prstGeom prst="rect">
+                      <a:avLst/>
+                    </a:prstGeom>
+                  </pic:spPr>
+                </pic:pic>
+              </a:graphicData>
+            </a:graphic>
+          </wp:inline>
+        </w:drawing>
+      </w:r>
+    </w:p>
+    <w:p>
+      <w:pPr>
+        <w:pStyle w:val="Prrafodelista"/>
+        <w:jc w:val="both"/>
+        <w:rPr>
+          <w:lang w:val="es-CO"/>
+        </w:rPr>
+      </w:pPr>
     </w:p>
     <w:p>
       <w:pPr>
@@ -1370,8 +1498,302 @@
         </w:rPr>
         <w:t xml:space="preserve">). Ejecuten el programa y salgan del programa. Capturen las pantallas. </w:t>
       </w:r>
+    </w:p>
+    <w:p>
+      <w:pPr>
+        <w:pStyle w:val="Prrafodelista"/>
+        <w:jc w:val="both"/>
+        <w:rPr>
+          <w:lang w:val="es-CO"/>
+        </w:rPr>
+      </w:pPr>
+    </w:p>
+    <w:p>
+      <w:pPr>
+        <w:pStyle w:val="Prrafodelista"/>
+        <w:jc w:val="both"/>
+        <w:rPr>
+          <w:lang w:val="es-CO"/>
+        </w:rPr>
+      </w:pPr>
+      <w:r>
+        <w:rPr>
+          <w:noProof/>
+          <w:lang w:val="es-CO" w:eastAsia="es-CO"/>
+        </w:rPr>
+        <w:drawing>
+          <wp:inline distT="0" distB="0" distL="0" distR="0" wp14:anchorId="1FB5F49A" wp14:editId="175C6F25">
+            <wp:extent cx="5612130" cy="3214370"/>
+            <wp:effectExtent l="0" t="0" r="7620" b="5080"/>
+            <wp:docPr id="11" name="Imagen 11"/>
+            <wp:cNvGraphicFramePr>
+              <a:graphicFrameLocks xmlns:a="http://schemas.openxmlformats.org/drawingml/2006/main" noChangeAspect="1"/>
+            </wp:cNvGraphicFramePr>
+            <a:graphic xmlns:a="http://schemas.openxmlformats.org/drawingml/2006/main">
+              <a:graphicData uri="http://schemas.openxmlformats.org/drawingml/2006/picture">
+                <pic:pic xmlns:pic="http://schemas.openxmlformats.org/drawingml/2006/picture">
+                  <pic:nvPicPr>
+                    <pic:cNvPr id="1" name=""/>
+                    <pic:cNvPicPr/>
+                  </pic:nvPicPr>
+                  <pic:blipFill>
+                    <a:blip r:embed="rId15"/>
+                    <a:stretch>
+                      <a:fillRect/>
+                    </a:stretch>
+                  </pic:blipFill>
+                  <pic:spPr>
+                    <a:xfrm>
+                      <a:off x="0" y="0"/>
+                      <a:ext cx="5612130" cy="3214370"/>
+                    </a:xfrm>
+                    <a:prstGeom prst="rect">
+                      <a:avLst/>
+                    </a:prstGeom>
+                  </pic:spPr>
+                </pic:pic>
+              </a:graphicData>
+            </a:graphic>
+          </wp:inline>
+        </w:drawing>
+      </w:r>
+    </w:p>
+    <w:p>
+      <w:pPr>
+        <w:pStyle w:val="Prrafodelista"/>
+        <w:jc w:val="both"/>
+        <w:rPr>
+          <w:lang w:val="es-CO"/>
+        </w:rPr>
+      </w:pPr>
+    </w:p>
+    <w:p>
+      <w:pPr>
+        <w:jc w:val="both"/>
+        <w:rPr>
+          <w:b/>
+          <w:lang w:val="es-CO"/>
+        </w:rPr>
+      </w:pPr>
+      <w:r>
+        <w:rPr>
+          <w:b/>
+          <w:lang w:val="es-CO"/>
+        </w:rPr>
+        <w:t>Ciclo 2: Salvar y abrir</w:t>
+      </w:r>
+    </w:p>
+    <w:p>
+      <w:pPr>
+        <w:jc w:val="both"/>
+        <w:rPr>
+          <w:lang w:val="es-CO"/>
+        </w:rPr>
+      </w:pPr>
+      <w:r>
+        <w:rPr>
+          <w:lang w:val="es-CO"/>
+        </w:rPr>
+        <w:lastRenderedPageBreak/>
+        <w:t>El objetivo es preparar la interfaz para las funciones de persistencia</w:t>
+      </w:r>
+    </w:p>
+    <w:p>
+      <w:pPr>
+        <w:pStyle w:val="Prrafodelista"/>
+        <w:numPr>
+          <w:ilvl w:val="0"/>
+          <w:numId w:val="4"/>
+        </w:numPr>
+        <w:jc w:val="both"/>
+        <w:rPr>
+          <w:lang w:val="es-CO"/>
+        </w:rPr>
+      </w:pPr>
+      <w:r>
+        <w:rPr>
+          <w:lang w:val="es-CO"/>
+        </w:rPr>
+        <w:t>Detalle</w:t>
+      </w:r>
+      <w:r>
+        <w:rPr>
+          <w:lang w:val="es-CO"/>
+        </w:rPr>
+        <w:t xml:space="preserve"> el componente </w:t>
+      </w:r>
+      <w:proofErr w:type="spellStart"/>
+      <w:r>
+        <w:rPr>
+          <w:b/>
+          <w:lang w:val="es-CO"/>
+        </w:rPr>
+        <w:t>JFileChooser</w:t>
+      </w:r>
+      <w:proofErr w:type="spellEnd"/>
+      <w:r>
+        <w:rPr>
+          <w:b/>
+          <w:lang w:val="es-CO"/>
+        </w:rPr>
+        <w:t xml:space="preserve"> </w:t>
+      </w:r>
+      <w:r>
+        <w:rPr>
+          <w:lang w:val="es-CO"/>
+        </w:rPr>
+        <w:t xml:space="preserve">especialmente los </w:t>
+      </w:r>
+      <w:proofErr w:type="gramStart"/>
+      <w:r>
+        <w:rPr>
+          <w:lang w:val="es-CO"/>
+        </w:rPr>
+        <w:t>métodos :</w:t>
+      </w:r>
+      <w:proofErr w:type="gramEnd"/>
+      <w:r>
+        <w:rPr>
+          <w:lang w:val="es-CO"/>
+        </w:rPr>
+        <w:t xml:space="preserve"> </w:t>
+      </w:r>
+      <w:proofErr w:type="spellStart"/>
+      <w:r>
+        <w:rPr>
+          <w:b/>
+          <w:lang w:val="es-CO"/>
+        </w:rPr>
+        <w:t>JFilieChooser</w:t>
+      </w:r>
+      <w:proofErr w:type="spellEnd"/>
+      <w:r>
+        <w:rPr>
+          <w:b/>
+          <w:lang w:val="es-CO"/>
+        </w:rPr>
+        <w:t xml:space="preserve">, </w:t>
+      </w:r>
+      <w:proofErr w:type="spellStart"/>
+      <w:r>
+        <w:rPr>
+          <w:b/>
+          <w:lang w:val="es-CO"/>
+        </w:rPr>
+        <w:t>showOpenDialog</w:t>
+      </w:r>
+      <w:proofErr w:type="spellEnd"/>
+      <w:r>
+        <w:rPr>
+          <w:b/>
+          <w:lang w:val="es-CO"/>
+        </w:rPr>
+        <w:t xml:space="preserve">, </w:t>
+      </w:r>
+      <w:proofErr w:type="spellStart"/>
+      <w:r>
+        <w:rPr>
+          <w:b/>
+          <w:lang w:val="es-CO"/>
+        </w:rPr>
+        <w:t>showSaveDialog</w:t>
+      </w:r>
+      <w:proofErr w:type="spellEnd"/>
+      <w:r>
+        <w:rPr>
+          <w:b/>
+          <w:lang w:val="es-CO"/>
+        </w:rPr>
+        <w:t xml:space="preserve">, </w:t>
+      </w:r>
+      <w:proofErr w:type="spellStart"/>
+      <w:r>
+        <w:rPr>
+          <w:b/>
+          <w:lang w:val="es-CO"/>
+        </w:rPr>
+        <w:t>getSelectedFile</w:t>
+      </w:r>
+      <w:proofErr w:type="spellEnd"/>
+      <w:r>
+        <w:rPr>
+          <w:b/>
+          <w:lang w:val="es-CO"/>
+        </w:rPr>
+        <w:t xml:space="preserve">. </w:t>
+      </w:r>
       <w:bookmarkStart w:id="0" w:name="_GoBack"/>
       <w:bookmarkEnd w:id="0"/>
+    </w:p>
+    <w:p>
+      <w:pPr>
+        <w:pStyle w:val="Prrafodelista"/>
+        <w:jc w:val="both"/>
+        <w:rPr>
+          <w:lang w:val="es-CO"/>
+        </w:rPr>
+      </w:pPr>
+    </w:p>
+    <w:p>
+      <w:pPr>
+        <w:pStyle w:val="Prrafodelista"/>
+        <w:numPr>
+          <w:ilvl w:val="0"/>
+          <w:numId w:val="4"/>
+        </w:numPr>
+        <w:jc w:val="both"/>
+        <w:rPr>
+          <w:lang w:val="es-CO"/>
+        </w:rPr>
+      </w:pPr>
+      <w:r>
+        <w:rPr>
+          <w:lang w:val="es-CO"/>
+        </w:rPr>
+        <w:t>Implementen parcialmente los elementos necesarios para salvar y abrir. Al seleccionar los archivos indiquen que las funcionalidades están en construcción detallando la acción y el nombre del archivo seleccionado.</w:t>
+      </w:r>
+    </w:p>
+    <w:p>
+      <w:pPr>
+        <w:pStyle w:val="Prrafodelista"/>
+        <w:rPr>
+          <w:lang w:val="es-CO"/>
+        </w:rPr>
+      </w:pPr>
+    </w:p>
+    <w:p>
+      <w:pPr>
+        <w:pStyle w:val="Prrafodelista"/>
+        <w:jc w:val="both"/>
+        <w:rPr>
+          <w:lang w:val="es-CO"/>
+        </w:rPr>
+      </w:pPr>
+      <w:r>
+        <w:rPr>
+          <w:lang w:val="es-CO"/>
+        </w:rPr>
+        <w:t xml:space="preserve"> </w:t>
+      </w:r>
+    </w:p>
+    <w:p>
+      <w:pPr>
+        <w:pStyle w:val="Prrafodelista"/>
+        <w:numPr>
+          <w:ilvl w:val="0"/>
+          <w:numId w:val="4"/>
+        </w:numPr>
+        <w:jc w:val="both"/>
+        <w:rPr>
+          <w:lang w:val="es-CO"/>
+        </w:rPr>
+      </w:pPr>
+      <w:r>
+        <w:rPr>
+          <w:lang w:val="es-CO"/>
+        </w:rPr>
+        <w:t xml:space="preserve">Ejecuten las dos alternativas y capturen las pantallas más significativas. </w:t>
+      </w:r>
     </w:p>
     <w:sectPr>
       <w:pgSz w:w="12240" w:h="15840"/>
@@ -1652,6 +2074,95 @@
       </w:pPr>
     </w:lvl>
   </w:abstractNum>
+  <w:abstractNum w:abstractNumId="3" w15:restartNumberingAfterBreak="0">
+    <w:nsid w:val="7D993182"/>
+    <w:multiLevelType w:val="hybridMultilevel"/>
+    <w:tmpl w:val="F1DE9778"/>
+    <w:lvl w:ilvl="0" w:tplc="240A000F">
+      <w:start w:val="1"/>
+      <w:numFmt w:val="decimal"/>
+      <w:lvlText w:val="%1."/>
+      <w:lvlJc w:val="left"/>
+      <w:pPr>
+        <w:ind w:left="720" w:hanging="360"/>
+      </w:pPr>
+      <w:rPr>
+        <w:rFonts w:hint="default"/>
+      </w:rPr>
+    </w:lvl>
+    <w:lvl w:ilvl="1" w:tplc="240A0019" w:tentative="1">
+      <w:start w:val="1"/>
+      <w:numFmt w:val="lowerLetter"/>
+      <w:lvlText w:val="%2."/>
+      <w:lvlJc w:val="left"/>
+      <w:pPr>
+        <w:ind w:left="1440" w:hanging="360"/>
+      </w:pPr>
+    </w:lvl>
+    <w:lvl w:ilvl="2" w:tplc="240A001B" w:tentative="1">
+      <w:start w:val="1"/>
+      <w:numFmt w:val="lowerRoman"/>
+      <w:lvlText w:val="%3."/>
+      <w:lvlJc w:val="right"/>
+      <w:pPr>
+        <w:ind w:left="2160" w:hanging="180"/>
+      </w:pPr>
+    </w:lvl>
+    <w:lvl w:ilvl="3" w:tplc="240A000F" w:tentative="1">
+      <w:start w:val="1"/>
+      <w:numFmt w:val="decimal"/>
+      <w:lvlText w:val="%4."/>
+      <w:lvlJc w:val="left"/>
+      <w:pPr>
+        <w:ind w:left="2880" w:hanging="360"/>
+      </w:pPr>
+    </w:lvl>
+    <w:lvl w:ilvl="4" w:tplc="240A0019" w:tentative="1">
+      <w:start w:val="1"/>
+      <w:numFmt w:val="lowerLetter"/>
+      <w:lvlText w:val="%5."/>
+      <w:lvlJc w:val="left"/>
+      <w:pPr>
+        <w:ind w:left="3600" w:hanging="360"/>
+      </w:pPr>
+    </w:lvl>
+    <w:lvl w:ilvl="5" w:tplc="240A001B" w:tentative="1">
+      <w:start w:val="1"/>
+      <w:numFmt w:val="lowerRoman"/>
+      <w:lvlText w:val="%6."/>
+      <w:lvlJc w:val="right"/>
+      <w:pPr>
+        <w:ind w:left="4320" w:hanging="180"/>
+      </w:pPr>
+    </w:lvl>
+    <w:lvl w:ilvl="6" w:tplc="240A000F" w:tentative="1">
+      <w:start w:val="1"/>
+      <w:numFmt w:val="decimal"/>
+      <w:lvlText w:val="%7."/>
+      <w:lvlJc w:val="left"/>
+      <w:pPr>
+        <w:ind w:left="5040" w:hanging="360"/>
+      </w:pPr>
+    </w:lvl>
+    <w:lvl w:ilvl="7" w:tplc="240A0019" w:tentative="1">
+      <w:start w:val="1"/>
+      <w:numFmt w:val="lowerLetter"/>
+      <w:lvlText w:val="%8."/>
+      <w:lvlJc w:val="left"/>
+      <w:pPr>
+        <w:ind w:left="5760" w:hanging="360"/>
+      </w:pPr>
+    </w:lvl>
+    <w:lvl w:ilvl="8" w:tplc="240A001B" w:tentative="1">
+      <w:start w:val="1"/>
+      <w:numFmt w:val="lowerRoman"/>
+      <w:lvlText w:val="%9."/>
+      <w:lvlJc w:val="right"/>
+      <w:pPr>
+        <w:ind w:left="6480" w:hanging="180"/>
+      </w:pPr>
+    </w:lvl>
+  </w:abstractNum>
   <w:num w:numId="1">
     <w:abstractNumId w:val="2"/>
   </w:num>
@@ -1660,6 +2171,9 @@
   </w:num>
   <w:num w:numId="3">
     <w:abstractNumId w:val="0"/>
+  </w:num>
+  <w:num w:numId="4">
+    <w:abstractNumId w:val="3"/>
   </w:num>
 </w:numbering>
 </file>

</xml_diff>

<commit_message>
Se añadio la ventana de configuracion, faltan funcionalidades
</commit_message>
<xml_diff>
--- a/Lab05/Lab05.docx
+++ b/Lab05/Lab05.docx
@@ -1664,7 +1664,14 @@
           <w:b/>
           <w:lang w:val="es-CO"/>
         </w:rPr>
-        <w:t>JFilieChooser</w:t>
+        <w:t>JFil</w:t>
+      </w:r>
+      <w:r>
+        <w:rPr>
+          <w:b/>
+          <w:lang w:val="es-CO"/>
+        </w:rPr>
+        <w:t>eChooser</w:t>
       </w:r>
       <w:proofErr w:type="spellEnd"/>
       <w:r>
@@ -1722,8 +1729,251 @@
         </w:rPr>
         <w:t xml:space="preserve">. </w:t>
       </w:r>
-      <w:bookmarkStart w:id="0" w:name="_GoBack"/>
-      <w:bookmarkEnd w:id="0"/>
+    </w:p>
+    <w:p>
+      <w:pPr>
+        <w:pStyle w:val="Prrafodelista"/>
+        <w:jc w:val="both"/>
+        <w:rPr>
+          <w:b/>
+          <w:lang w:val="es-CO"/>
+        </w:rPr>
+      </w:pPr>
+    </w:p>
+    <w:p>
+      <w:pPr>
+        <w:pStyle w:val="Prrafodelista"/>
+        <w:numPr>
+          <w:ilvl w:val="0"/>
+          <w:numId w:val="5"/>
+        </w:numPr>
+        <w:jc w:val="both"/>
+        <w:rPr>
+          <w:lang w:val="es-CO"/>
+        </w:rPr>
+      </w:pPr>
+      <w:r>
+        <w:rPr>
+          <w:lang w:val="es-CO"/>
+        </w:rPr>
+        <w:t xml:space="preserve">Componente </w:t>
+      </w:r>
+      <w:proofErr w:type="spellStart"/>
+      <w:r>
+        <w:rPr>
+          <w:b/>
+          <w:lang w:val="es-CO"/>
+        </w:rPr>
+        <w:t>JFileChooser</w:t>
+      </w:r>
+      <w:proofErr w:type="spellEnd"/>
+      <w:r>
+        <w:rPr>
+          <w:lang w:val="es-CO"/>
+        </w:rPr>
+        <w:t xml:space="preserve">: </w:t>
+      </w:r>
+      <w:proofErr w:type="spellStart"/>
+      <w:proofErr w:type="gramStart"/>
+      <w:r>
+        <w:rPr>
+          <w:b/>
+          <w:lang w:val="es-CO"/>
+        </w:rPr>
+        <w:t>JFileChooser</w:t>
+      </w:r>
+      <w:proofErr w:type="spellEnd"/>
+      <w:r>
+        <w:rPr>
+          <w:b/>
+          <w:lang w:val="es-CO"/>
+        </w:rPr>
+        <w:t xml:space="preserve"> </w:t>
+      </w:r>
+      <w:r>
+        <w:rPr>
+          <w:lang w:val="es-CO"/>
+        </w:rPr>
+        <w:t xml:space="preserve"> es</w:t>
+      </w:r>
+      <w:proofErr w:type="gramEnd"/>
+      <w:r>
+        <w:rPr>
+          <w:lang w:val="es-CO"/>
+        </w:rPr>
+        <w:t xml:space="preserve"> una clase java que nos permite mostrar fácilmente una ventana para la selección de un fichero, es decir una ventana para seleccionar los archivos de nuestro computador. </w:t>
+      </w:r>
+    </w:p>
+    <w:p>
+      <w:pPr>
+        <w:pStyle w:val="Prrafodelista"/>
+        <w:numPr>
+          <w:ilvl w:val="0"/>
+          <w:numId w:val="5"/>
+        </w:numPr>
+        <w:jc w:val="both"/>
+        <w:rPr>
+          <w:lang w:val="es-CO"/>
+        </w:rPr>
+      </w:pPr>
+      <w:proofErr w:type="spellStart"/>
+      <w:r>
+        <w:rPr>
+          <w:b/>
+          <w:lang w:val="es-CO"/>
+        </w:rPr>
+        <w:t>JFileChooser</w:t>
+      </w:r>
+      <w:proofErr w:type="spellEnd"/>
+      <w:r>
+        <w:rPr>
+          <w:b/>
+          <w:lang w:val="es-CO"/>
+        </w:rPr>
+        <w:t xml:space="preserve">: </w:t>
+      </w:r>
+      <w:r>
+        <w:rPr>
+          <w:lang w:val="es-CO"/>
+        </w:rPr>
+        <w:t xml:space="preserve">Es el constructor de la clase </w:t>
+      </w:r>
+      <w:proofErr w:type="spellStart"/>
+      <w:r>
+        <w:rPr>
+          <w:lang w:val="es-CO"/>
+        </w:rPr>
+        <w:t>JFileChooser</w:t>
+      </w:r>
+      <w:proofErr w:type="spellEnd"/>
+      <w:r>
+        <w:rPr>
+          <w:lang w:val="es-CO"/>
+        </w:rPr>
+        <w:t xml:space="preserve">, con este método podemos instancias el objeto. </w:t>
+      </w:r>
+    </w:p>
+    <w:p>
+      <w:pPr>
+        <w:pStyle w:val="Prrafodelista"/>
+        <w:numPr>
+          <w:ilvl w:val="0"/>
+          <w:numId w:val="5"/>
+        </w:numPr>
+        <w:jc w:val="both"/>
+        <w:rPr>
+          <w:b/>
+          <w:lang w:val="es-CO"/>
+        </w:rPr>
+      </w:pPr>
+      <w:proofErr w:type="spellStart"/>
+      <w:r>
+        <w:rPr>
+          <w:b/>
+          <w:lang w:val="es-CO"/>
+        </w:rPr>
+        <w:t>ShowOpenDialog</w:t>
+      </w:r>
+      <w:proofErr w:type="spellEnd"/>
+      <w:r>
+        <w:rPr>
+          <w:b/>
+          <w:lang w:val="es-CO"/>
+        </w:rPr>
+        <w:t xml:space="preserve">: </w:t>
+      </w:r>
+      <w:r>
+        <w:rPr>
+          <w:lang w:val="es-CO"/>
+        </w:rPr>
+        <w:t xml:space="preserve">Este método nos abre una ventana que nos abre el </w:t>
+      </w:r>
+      <w:proofErr w:type="spellStart"/>
+      <w:r>
+        <w:rPr>
+          <w:lang w:val="es-CO"/>
+        </w:rPr>
+        <w:t>FileExplorer</w:t>
+      </w:r>
+      <w:proofErr w:type="spellEnd"/>
+      <w:r>
+        <w:rPr>
+          <w:lang w:val="es-CO"/>
+        </w:rPr>
+        <w:t xml:space="preserve">, para la selección de archivos. </w:t>
+      </w:r>
+    </w:p>
+    <w:p>
+      <w:pPr>
+        <w:pStyle w:val="Prrafodelista"/>
+        <w:numPr>
+          <w:ilvl w:val="0"/>
+          <w:numId w:val="5"/>
+        </w:numPr>
+        <w:jc w:val="both"/>
+        <w:rPr>
+          <w:b/>
+          <w:lang w:val="es-CO"/>
+        </w:rPr>
+      </w:pPr>
+      <w:proofErr w:type="spellStart"/>
+      <w:r>
+        <w:rPr>
+          <w:b/>
+          <w:lang w:val="es-CO"/>
+        </w:rPr>
+        <w:t>ShowSaveDialog</w:t>
+      </w:r>
+      <w:proofErr w:type="spellEnd"/>
+      <w:r>
+        <w:rPr>
+          <w:b/>
+          <w:lang w:val="es-CO"/>
+        </w:rPr>
+        <w:t xml:space="preserve">: </w:t>
+      </w:r>
+      <w:r>
+        <w:rPr>
+          <w:lang w:val="es-CO"/>
+        </w:rPr>
+        <w:t xml:space="preserve">Este método nos abre la ventana para salvar los archivos que deseamos. </w:t>
+      </w:r>
+    </w:p>
+    <w:p>
+      <w:pPr>
+        <w:pStyle w:val="Prrafodelista"/>
+        <w:numPr>
+          <w:ilvl w:val="0"/>
+          <w:numId w:val="5"/>
+        </w:numPr>
+        <w:jc w:val="both"/>
+        <w:rPr>
+          <w:b/>
+          <w:lang w:val="es-CO"/>
+        </w:rPr>
+      </w:pPr>
+      <w:proofErr w:type="spellStart"/>
+      <w:r>
+        <w:rPr>
+          <w:b/>
+          <w:lang w:val="es-CO"/>
+        </w:rPr>
+        <w:t>GetSelectedFile</w:t>
+      </w:r>
+      <w:proofErr w:type="spellEnd"/>
+      <w:r>
+        <w:rPr>
+          <w:b/>
+          <w:lang w:val="es-CO"/>
+        </w:rPr>
+        <w:t xml:space="preserve">: </w:t>
+      </w:r>
+      <w:r>
+        <w:rPr>
+          <w:lang w:val="es-CO"/>
+        </w:rPr>
+        <w:t xml:space="preserve">Este método retorna el archivo seleccionado </w:t>
+      </w:r>
     </w:p>
     <w:p>
       <w:pPr>
@@ -1756,6 +2006,30 @@
     <w:p>
       <w:pPr>
         <w:pStyle w:val="Prrafodelista"/>
+        <w:jc w:val="both"/>
+        <w:rPr>
+          <w:lang w:val="es-CO"/>
+        </w:rPr>
+      </w:pPr>
+    </w:p>
+    <w:p>
+      <w:pPr>
+        <w:pStyle w:val="Prrafodelista"/>
+        <w:jc w:val="both"/>
+        <w:rPr>
+          <w:lang w:val="es-CO"/>
+        </w:rPr>
+      </w:pPr>
+      <w:r>
+        <w:rPr>
+          <w:lang w:val="es-CO"/>
+        </w:rPr>
+        <w:t xml:space="preserve">Archivo .java </w:t>
+      </w:r>
+    </w:p>
+    <w:p>
+      <w:pPr>
+        <w:pStyle w:val="Prrafodelista"/>
         <w:rPr>
           <w:lang w:val="es-CO"/>
         </w:rPr>
@@ -1793,6 +2067,346 @@
           <w:lang w:val="es-CO"/>
         </w:rPr>
         <w:t xml:space="preserve">Ejecuten las dos alternativas y capturen las pantallas más significativas. </w:t>
+      </w:r>
+    </w:p>
+    <w:p>
+      <w:pPr>
+        <w:pStyle w:val="Prrafodelista"/>
+        <w:jc w:val="both"/>
+        <w:rPr>
+          <w:lang w:val="es-CO"/>
+        </w:rPr>
+      </w:pPr>
+    </w:p>
+    <w:p>
+      <w:pPr>
+        <w:pStyle w:val="Prrafodelista"/>
+        <w:jc w:val="both"/>
+        <w:rPr>
+          <w:b/>
+          <w:lang w:val="es-CO"/>
+        </w:rPr>
+      </w:pPr>
+      <w:r>
+        <w:rPr>
+          <w:b/>
+          <w:lang w:val="es-CO"/>
+        </w:rPr>
+        <w:t>Botón Abrir:</w:t>
+      </w:r>
+    </w:p>
+    <w:p>
+      <w:pPr>
+        <w:pStyle w:val="Prrafodelista"/>
+        <w:jc w:val="both"/>
+        <w:rPr>
+          <w:lang w:val="es-CO"/>
+        </w:rPr>
+      </w:pPr>
+    </w:p>
+    <w:p>
+      <w:pPr>
+        <w:pStyle w:val="Prrafodelista"/>
+        <w:jc w:val="both"/>
+        <w:rPr>
+          <w:lang w:val="es-CO"/>
+        </w:rPr>
+      </w:pPr>
+      <w:r>
+        <w:rPr>
+          <w:noProof/>
+          <w:lang w:val="es-CO" w:eastAsia="es-CO"/>
+        </w:rPr>
+        <w:drawing>
+          <wp:inline distT="0" distB="0" distL="0" distR="0" wp14:anchorId="0FAB8B2B" wp14:editId="03E8038F">
+            <wp:extent cx="5612130" cy="2795270"/>
+            <wp:effectExtent l="0" t="0" r="7620" b="5080"/>
+            <wp:docPr id="12" name="Imagen 12"/>
+            <wp:cNvGraphicFramePr>
+              <a:graphicFrameLocks xmlns:a="http://schemas.openxmlformats.org/drawingml/2006/main" noChangeAspect="1"/>
+            </wp:cNvGraphicFramePr>
+            <a:graphic xmlns:a="http://schemas.openxmlformats.org/drawingml/2006/main">
+              <a:graphicData uri="http://schemas.openxmlformats.org/drawingml/2006/picture">
+                <pic:pic xmlns:pic="http://schemas.openxmlformats.org/drawingml/2006/picture">
+                  <pic:nvPicPr>
+                    <pic:cNvPr id="1" name=""/>
+                    <pic:cNvPicPr/>
+                  </pic:nvPicPr>
+                  <pic:blipFill>
+                    <a:blip r:embed="rId16"/>
+                    <a:stretch>
+                      <a:fillRect/>
+                    </a:stretch>
+                  </pic:blipFill>
+                  <pic:spPr>
+                    <a:xfrm>
+                      <a:off x="0" y="0"/>
+                      <a:ext cx="5612130" cy="2795270"/>
+                    </a:xfrm>
+                    <a:prstGeom prst="rect">
+                      <a:avLst/>
+                    </a:prstGeom>
+                  </pic:spPr>
+                </pic:pic>
+              </a:graphicData>
+            </a:graphic>
+          </wp:inline>
+        </w:drawing>
+      </w:r>
+    </w:p>
+    <w:p>
+      <w:pPr>
+        <w:pStyle w:val="Prrafodelista"/>
+        <w:jc w:val="both"/>
+        <w:rPr>
+          <w:lang w:val="es-CO"/>
+        </w:rPr>
+      </w:pPr>
+    </w:p>
+    <w:p>
+      <w:pPr>
+        <w:pStyle w:val="Prrafodelista"/>
+        <w:jc w:val="both"/>
+        <w:rPr>
+          <w:b/>
+          <w:lang w:val="es-CO"/>
+        </w:rPr>
+      </w:pPr>
+      <w:r>
+        <w:rPr>
+          <w:b/>
+          <w:lang w:val="es-CO"/>
+        </w:rPr>
+        <w:t xml:space="preserve">Botón Guardar: </w:t>
+      </w:r>
+    </w:p>
+    <w:p>
+      <w:pPr>
+        <w:pStyle w:val="Prrafodelista"/>
+        <w:jc w:val="both"/>
+        <w:rPr>
+          <w:b/>
+          <w:lang w:val="es-CO"/>
+        </w:rPr>
+      </w:pPr>
+      <w:r>
+        <w:rPr>
+          <w:noProof/>
+          <w:lang w:val="es-CO" w:eastAsia="es-CO"/>
+        </w:rPr>
+        <w:lastRenderedPageBreak/>
+        <w:drawing>
+          <wp:inline distT="0" distB="0" distL="0" distR="0" wp14:anchorId="3CACCF50" wp14:editId="682F6864">
+            <wp:extent cx="5612130" cy="3081020"/>
+            <wp:effectExtent l="0" t="0" r="7620" b="5080"/>
+            <wp:docPr id="13" name="Imagen 13"/>
+            <wp:cNvGraphicFramePr>
+              <a:graphicFrameLocks xmlns:a="http://schemas.openxmlformats.org/drawingml/2006/main" noChangeAspect="1"/>
+            </wp:cNvGraphicFramePr>
+            <a:graphic xmlns:a="http://schemas.openxmlformats.org/drawingml/2006/main">
+              <a:graphicData uri="http://schemas.openxmlformats.org/drawingml/2006/picture">
+                <pic:pic xmlns:pic="http://schemas.openxmlformats.org/drawingml/2006/picture">
+                  <pic:nvPicPr>
+                    <pic:cNvPr id="1" name=""/>
+                    <pic:cNvPicPr/>
+                  </pic:nvPicPr>
+                  <pic:blipFill>
+                    <a:blip r:embed="rId17"/>
+                    <a:stretch>
+                      <a:fillRect/>
+                    </a:stretch>
+                  </pic:blipFill>
+                  <pic:spPr>
+                    <a:xfrm>
+                      <a:off x="0" y="0"/>
+                      <a:ext cx="5612130" cy="3081020"/>
+                    </a:xfrm>
+                    <a:prstGeom prst="rect">
+                      <a:avLst/>
+                    </a:prstGeom>
+                  </pic:spPr>
+                </pic:pic>
+              </a:graphicData>
+            </a:graphic>
+          </wp:inline>
+        </w:drawing>
+      </w:r>
+    </w:p>
+    <w:p>
+      <w:pPr>
+        <w:jc w:val="both"/>
+        <w:rPr>
+          <w:b/>
+          <w:lang w:val="es-CO"/>
+        </w:rPr>
+      </w:pPr>
+    </w:p>
+    <w:p>
+      <w:pPr>
+        <w:jc w:val="both"/>
+        <w:rPr>
+          <w:b/>
+          <w:lang w:val="es-CO"/>
+        </w:rPr>
+      </w:pPr>
+      <w:r>
+        <w:rPr>
+          <w:b/>
+          <w:lang w:val="es-CO"/>
+        </w:rPr>
+        <w:t xml:space="preserve">Ciclo 3: Forma de la ventana principal </w:t>
+      </w:r>
+    </w:p>
+    <w:p>
+      <w:pPr>
+        <w:jc w:val="both"/>
+        <w:rPr>
+          <w:lang w:val="es-CO"/>
+        </w:rPr>
+      </w:pPr>
+      <w:r>
+        <w:rPr>
+          <w:lang w:val="es-CO"/>
+        </w:rPr>
+        <w:t>El objetivo es codificar el diseño de la ventana principal (todos los elementos de primer nivel)</w:t>
+      </w:r>
+    </w:p>
+    <w:p>
+      <w:pPr>
+        <w:pStyle w:val="Prrafodelista"/>
+        <w:numPr>
+          <w:ilvl w:val="0"/>
+          <w:numId w:val="6"/>
+        </w:numPr>
+        <w:jc w:val="both"/>
+        <w:rPr>
+          <w:lang w:val="es-CO"/>
+        </w:rPr>
+      </w:pPr>
+      <w:r>
+        <w:rPr>
+          <w:lang w:val="es-CO"/>
+        </w:rPr>
+        <w:t>Defi</w:t>
+      </w:r>
+      <w:r>
+        <w:rPr>
+          <w:lang w:val="es-CO"/>
+        </w:rPr>
+        <w:t>nan como atributos pri</w:t>
+      </w:r>
+      <w:r>
+        <w:rPr>
+          <w:lang w:val="es-CO"/>
+        </w:rPr>
+        <w:t>vados todos los componentes visuales necesarios.</w:t>
+      </w:r>
+    </w:p>
+    <w:p>
+      <w:pPr>
+        <w:pStyle w:val="Prrafodelista"/>
+        <w:jc w:val="both"/>
+        <w:rPr>
+          <w:lang w:val="es-CO"/>
+        </w:rPr>
+      </w:pPr>
+    </w:p>
+    <w:p>
+      <w:pPr>
+        <w:pStyle w:val="Prrafodelista"/>
+        <w:jc w:val="both"/>
+        <w:rPr>
+          <w:lang w:val="es-CO"/>
+        </w:rPr>
+      </w:pPr>
+      <w:bookmarkStart w:id="0" w:name="_GoBack"/>
+      <w:bookmarkEnd w:id="0"/>
+    </w:p>
+    <w:p>
+      <w:pPr>
+        <w:pStyle w:val="Prrafodelista"/>
+        <w:jc w:val="both"/>
+        <w:rPr>
+          <w:lang w:val="es-CO"/>
+        </w:rPr>
+      </w:pPr>
+    </w:p>
+    <w:p>
+      <w:pPr>
+        <w:pStyle w:val="Prrafodelista"/>
+        <w:numPr>
+          <w:ilvl w:val="0"/>
+          <w:numId w:val="6"/>
+        </w:numPr>
+        <w:jc w:val="both"/>
+        <w:rPr>
+          <w:lang w:val="es-CO"/>
+        </w:rPr>
+      </w:pPr>
+      <w:r>
+        <w:rPr>
+          <w:lang w:val="es-CO"/>
+        </w:rPr>
+        <w:t xml:space="preserve">Continúe con la implementación del método </w:t>
+      </w:r>
+      <w:proofErr w:type="spellStart"/>
+      <w:proofErr w:type="gramStart"/>
+      <w:r>
+        <w:rPr>
+          <w:lang w:val="es-CO"/>
+        </w:rPr>
+        <w:t>prepareElementos</w:t>
+      </w:r>
+      <w:proofErr w:type="spellEnd"/>
+      <w:r>
+        <w:rPr>
+          <w:lang w:val="es-CO"/>
+        </w:rPr>
+        <w:t>(</w:t>
+      </w:r>
+      <w:proofErr w:type="gramEnd"/>
+      <w:r>
+        <w:rPr>
+          <w:lang w:val="es-CO"/>
+        </w:rPr>
+        <w:t>).</w:t>
+      </w:r>
+    </w:p>
+    <w:p>
+      <w:pPr>
+        <w:pStyle w:val="Prrafodelista"/>
+        <w:jc w:val="both"/>
+        <w:rPr>
+          <w:lang w:val="es-CO"/>
+        </w:rPr>
+      </w:pPr>
+      <w:r>
+        <w:rPr>
+          <w:lang w:val="es-CO"/>
+        </w:rPr>
+        <w:t xml:space="preserve">Para la zona del tablero defina un método </w:t>
+      </w:r>
+      <w:proofErr w:type="spellStart"/>
+      <w:proofErr w:type="gramStart"/>
+      <w:r>
+        <w:rPr>
+          <w:lang w:val="es-CO"/>
+        </w:rPr>
+        <w:t>prepareElementosTablero</w:t>
+      </w:r>
+      <w:proofErr w:type="spellEnd"/>
+      <w:r>
+        <w:rPr>
+          <w:lang w:val="es-CO"/>
+        </w:rPr>
+        <w:t>(</w:t>
+      </w:r>
+      <w:proofErr w:type="gramEnd"/>
+      <w:r>
+        <w:rPr>
+          <w:lang w:val="es-CO"/>
+        </w:rPr>
+        <w:t xml:space="preserve">) y un método refresque() que actualiza la vista del tablero considerando, por ahora, un tablero inicial por omisión (el ejemplo del trabajo en clase) Este método lo vamos a implementar reamente en otros ciclos. Ejecuten y capturen esta pantalla. </w:t>
       </w:r>
     </w:p>
     <w:sectPr>
@@ -1897,6 +2511,95 @@
     </w:lvl>
   </w:abstractNum>
   <w:abstractNum w:abstractNumId="1" w15:restartNumberingAfterBreak="0">
+    <w:nsid w:val="220E2992"/>
+    <w:multiLevelType w:val="hybridMultilevel"/>
+    <w:tmpl w:val="4ED48FA6"/>
+    <w:lvl w:ilvl="0" w:tplc="240A000F">
+      <w:start w:val="1"/>
+      <w:numFmt w:val="decimal"/>
+      <w:lvlText w:val="%1."/>
+      <w:lvlJc w:val="left"/>
+      <w:pPr>
+        <w:ind w:left="720" w:hanging="360"/>
+      </w:pPr>
+      <w:rPr>
+        <w:rFonts w:hint="default"/>
+      </w:rPr>
+    </w:lvl>
+    <w:lvl w:ilvl="1" w:tplc="240A0019" w:tentative="1">
+      <w:start w:val="1"/>
+      <w:numFmt w:val="lowerLetter"/>
+      <w:lvlText w:val="%2."/>
+      <w:lvlJc w:val="left"/>
+      <w:pPr>
+        <w:ind w:left="1440" w:hanging="360"/>
+      </w:pPr>
+    </w:lvl>
+    <w:lvl w:ilvl="2" w:tplc="240A001B" w:tentative="1">
+      <w:start w:val="1"/>
+      <w:numFmt w:val="lowerRoman"/>
+      <w:lvlText w:val="%3."/>
+      <w:lvlJc w:val="right"/>
+      <w:pPr>
+        <w:ind w:left="2160" w:hanging="180"/>
+      </w:pPr>
+    </w:lvl>
+    <w:lvl w:ilvl="3" w:tplc="240A000F" w:tentative="1">
+      <w:start w:val="1"/>
+      <w:numFmt w:val="decimal"/>
+      <w:lvlText w:val="%4."/>
+      <w:lvlJc w:val="left"/>
+      <w:pPr>
+        <w:ind w:left="2880" w:hanging="360"/>
+      </w:pPr>
+    </w:lvl>
+    <w:lvl w:ilvl="4" w:tplc="240A0019" w:tentative="1">
+      <w:start w:val="1"/>
+      <w:numFmt w:val="lowerLetter"/>
+      <w:lvlText w:val="%5."/>
+      <w:lvlJc w:val="left"/>
+      <w:pPr>
+        <w:ind w:left="3600" w:hanging="360"/>
+      </w:pPr>
+    </w:lvl>
+    <w:lvl w:ilvl="5" w:tplc="240A001B" w:tentative="1">
+      <w:start w:val="1"/>
+      <w:numFmt w:val="lowerRoman"/>
+      <w:lvlText w:val="%6."/>
+      <w:lvlJc w:val="right"/>
+      <w:pPr>
+        <w:ind w:left="4320" w:hanging="180"/>
+      </w:pPr>
+    </w:lvl>
+    <w:lvl w:ilvl="6" w:tplc="240A000F" w:tentative="1">
+      <w:start w:val="1"/>
+      <w:numFmt w:val="decimal"/>
+      <w:lvlText w:val="%7."/>
+      <w:lvlJc w:val="left"/>
+      <w:pPr>
+        <w:ind w:left="5040" w:hanging="360"/>
+      </w:pPr>
+    </w:lvl>
+    <w:lvl w:ilvl="7" w:tplc="240A0019" w:tentative="1">
+      <w:start w:val="1"/>
+      <w:numFmt w:val="lowerLetter"/>
+      <w:lvlText w:val="%8."/>
+      <w:lvlJc w:val="left"/>
+      <w:pPr>
+        <w:ind w:left="5760" w:hanging="360"/>
+      </w:pPr>
+    </w:lvl>
+    <w:lvl w:ilvl="8" w:tplc="240A001B" w:tentative="1">
+      <w:start w:val="1"/>
+      <w:numFmt w:val="lowerRoman"/>
+      <w:lvlText w:val="%9."/>
+      <w:lvlJc w:val="right"/>
+      <w:pPr>
+        <w:ind w:left="6480" w:hanging="180"/>
+      </w:pPr>
+    </w:lvl>
+  </w:abstractNum>
+  <w:abstractNum w:abstractNumId="2" w15:restartNumberingAfterBreak="0">
     <w:nsid w:val="4B93194F"/>
     <w:multiLevelType w:val="hybridMultilevel"/>
     <w:tmpl w:val="0EE8202C"/>
@@ -1985,7 +2688,120 @@
       </w:pPr>
     </w:lvl>
   </w:abstractNum>
-  <w:abstractNum w:abstractNumId="2" w15:restartNumberingAfterBreak="0">
+  <w:abstractNum w:abstractNumId="3" w15:restartNumberingAfterBreak="0">
+    <w:nsid w:val="616E72E3"/>
+    <w:multiLevelType w:val="hybridMultilevel"/>
+    <w:tmpl w:val="F81E315E"/>
+    <w:lvl w:ilvl="0" w:tplc="240A0001">
+      <w:start w:val="1"/>
+      <w:numFmt w:val="bullet"/>
+      <w:lvlText w:val=""/>
+      <w:lvlJc w:val="left"/>
+      <w:pPr>
+        <w:ind w:left="1440" w:hanging="360"/>
+      </w:pPr>
+      <w:rPr>
+        <w:rFonts w:ascii="Symbol" w:hAnsi="Symbol" w:hint="default"/>
+      </w:rPr>
+    </w:lvl>
+    <w:lvl w:ilvl="1" w:tplc="240A0003" w:tentative="1">
+      <w:start w:val="1"/>
+      <w:numFmt w:val="bullet"/>
+      <w:lvlText w:val="o"/>
+      <w:lvlJc w:val="left"/>
+      <w:pPr>
+        <w:ind w:left="2160" w:hanging="360"/>
+      </w:pPr>
+      <w:rPr>
+        <w:rFonts w:ascii="Courier New" w:hAnsi="Courier New" w:cs="Courier New" w:hint="default"/>
+      </w:rPr>
+    </w:lvl>
+    <w:lvl w:ilvl="2" w:tplc="240A0005" w:tentative="1">
+      <w:start w:val="1"/>
+      <w:numFmt w:val="bullet"/>
+      <w:lvlText w:val=""/>
+      <w:lvlJc w:val="left"/>
+      <w:pPr>
+        <w:ind w:left="2880" w:hanging="360"/>
+      </w:pPr>
+      <w:rPr>
+        <w:rFonts w:ascii="Wingdings" w:hAnsi="Wingdings" w:hint="default"/>
+      </w:rPr>
+    </w:lvl>
+    <w:lvl w:ilvl="3" w:tplc="240A0001" w:tentative="1">
+      <w:start w:val="1"/>
+      <w:numFmt w:val="bullet"/>
+      <w:lvlText w:val=""/>
+      <w:lvlJc w:val="left"/>
+      <w:pPr>
+        <w:ind w:left="3600" w:hanging="360"/>
+      </w:pPr>
+      <w:rPr>
+        <w:rFonts w:ascii="Symbol" w:hAnsi="Symbol" w:hint="default"/>
+      </w:rPr>
+    </w:lvl>
+    <w:lvl w:ilvl="4" w:tplc="240A0003" w:tentative="1">
+      <w:start w:val="1"/>
+      <w:numFmt w:val="bullet"/>
+      <w:lvlText w:val="o"/>
+      <w:lvlJc w:val="left"/>
+      <w:pPr>
+        <w:ind w:left="4320" w:hanging="360"/>
+      </w:pPr>
+      <w:rPr>
+        <w:rFonts w:ascii="Courier New" w:hAnsi="Courier New" w:cs="Courier New" w:hint="default"/>
+      </w:rPr>
+    </w:lvl>
+    <w:lvl w:ilvl="5" w:tplc="240A0005" w:tentative="1">
+      <w:start w:val="1"/>
+      <w:numFmt w:val="bullet"/>
+      <w:lvlText w:val=""/>
+      <w:lvlJc w:val="left"/>
+      <w:pPr>
+        <w:ind w:left="5040" w:hanging="360"/>
+      </w:pPr>
+      <w:rPr>
+        <w:rFonts w:ascii="Wingdings" w:hAnsi="Wingdings" w:hint="default"/>
+      </w:rPr>
+    </w:lvl>
+    <w:lvl w:ilvl="6" w:tplc="240A0001" w:tentative="1">
+      <w:start w:val="1"/>
+      <w:numFmt w:val="bullet"/>
+      <w:lvlText w:val=""/>
+      <w:lvlJc w:val="left"/>
+      <w:pPr>
+        <w:ind w:left="5760" w:hanging="360"/>
+      </w:pPr>
+      <w:rPr>
+        <w:rFonts w:ascii="Symbol" w:hAnsi="Symbol" w:hint="default"/>
+      </w:rPr>
+    </w:lvl>
+    <w:lvl w:ilvl="7" w:tplc="240A0003" w:tentative="1">
+      <w:start w:val="1"/>
+      <w:numFmt w:val="bullet"/>
+      <w:lvlText w:val="o"/>
+      <w:lvlJc w:val="left"/>
+      <w:pPr>
+        <w:ind w:left="6480" w:hanging="360"/>
+      </w:pPr>
+      <w:rPr>
+        <w:rFonts w:ascii="Courier New" w:hAnsi="Courier New" w:cs="Courier New" w:hint="default"/>
+      </w:rPr>
+    </w:lvl>
+    <w:lvl w:ilvl="8" w:tplc="240A0005" w:tentative="1">
+      <w:start w:val="1"/>
+      <w:numFmt w:val="bullet"/>
+      <w:lvlText w:val=""/>
+      <w:lvlJc w:val="left"/>
+      <w:pPr>
+        <w:ind w:left="7200" w:hanging="360"/>
+      </w:pPr>
+      <w:rPr>
+        <w:rFonts w:ascii="Wingdings" w:hAnsi="Wingdings" w:hint="default"/>
+      </w:rPr>
+    </w:lvl>
+  </w:abstractNum>
+  <w:abstractNum w:abstractNumId="4" w15:restartNumberingAfterBreak="0">
     <w:nsid w:val="70DC7BAA"/>
     <w:multiLevelType w:val="hybridMultilevel"/>
     <w:tmpl w:val="A42EE6CE"/>
@@ -2074,7 +2890,7 @@
       </w:pPr>
     </w:lvl>
   </w:abstractNum>
-  <w:abstractNum w:abstractNumId="3" w15:restartNumberingAfterBreak="0">
+  <w:abstractNum w:abstractNumId="5" w15:restartNumberingAfterBreak="0">
     <w:nsid w:val="7D993182"/>
     <w:multiLevelType w:val="hybridMultilevel"/>
     <w:tmpl w:val="F1DE9778"/>
@@ -2164,16 +2980,22 @@
     </w:lvl>
   </w:abstractNum>
   <w:num w:numId="1">
-    <w:abstractNumId w:val="2"/>
+    <w:abstractNumId w:val="4"/>
   </w:num>
   <w:num w:numId="2">
-    <w:abstractNumId w:val="1"/>
+    <w:abstractNumId w:val="2"/>
   </w:num>
   <w:num w:numId="3">
     <w:abstractNumId w:val="0"/>
   </w:num>
   <w:num w:numId="4">
+    <w:abstractNumId w:val="5"/>
+  </w:num>
+  <w:num w:numId="5">
     <w:abstractNumId w:val="3"/>
+  </w:num>
+  <w:num w:numId="6">
+    <w:abstractNumId w:val="1"/>
   </w:num>
 </w:numbering>
 </file>

</xml_diff>